<commit_message>
Added and edited the vids. The sites for the last two are either paid or have a water mark on all of them
</commit_message>
<xml_diff>
--- a/Work Documents/Note Segments.docx
+++ b/Work Documents/Note Segments.docx
@@ -121,6 +121,23 @@
           <w:szCs w:val="28"/>
         </w:rPr>
         <w:t xml:space="preserve"> – Jake </w:t>
+      </w:r>
+    </w:p>
+    <w:p>
+      <w:pPr>
+        <w:rPr>
+          <w:rFonts w:cstheme="minorHAnsi"/>
+          <w:sz w:val="28"/>
+          <w:szCs w:val="28"/>
+        </w:rPr>
+      </w:pPr>
+      <w:r>
+        <w:rPr>
+          <w:rFonts w:cstheme="minorHAnsi"/>
+          <w:sz w:val="28"/>
+          <w:szCs w:val="28"/>
+        </w:rPr>
+        <w:t>You deserve death - Siv</w:t>
       </w:r>
     </w:p>
     <w:p>
@@ -303,7 +320,16 @@
           <w:sz w:val="32"/>
           <w:szCs w:val="32"/>
         </w:rPr>
-        <w:t>https://www.google.com/search?q=berlin+skyline+video&amp;rlz=1C1VDKB_enIE1028IE1028&amp;biw=634&amp;bih=714&amp;tbm=vid&amp;sxsrf=ALiCzsbiU0FRBFXzv8-HVcmGeZu6LKKttg%3A1668971860488&amp;ei=VH16Y4q2HYqcgQaNhqDYDQ&amp;ved=0ahUKEwiKsInXvL37AhUKTsAKHQ0DCNsQ4dUDCA0&amp;uact=5&amp;oq=berlin+skyline+video&amp;gs_lcp=Cg1nd3Mtd2l6LXZpZGVvEAMyBggAEBYQHjoHCCMQ6gIQJzoFCAAQkQI6CwgAEIAEELEDEIMBOggIABCxAxCDAToECAAQQzoICAAQgAQQsQM6BQgAEIAEOg4IABCxAxCDARDHAxCRAjoHCAAQgAQQCjoFCAAQhgNQAFidKmD5L2gBcAB4AIABaogBnwqSAQQxOS4xmAEAoAEBsAEKwAEB&amp;sclient=gws-wiz-video#fpstate=ive&amp;vld=cid:27ccbfd6,vid:q1mouh8DYGM</w:t>
+        <w:t>https://www.google.com/search?q=berlin+skyline+video&amp;rlz=1C1VDKB_enIE1028IE1028&amp;biw=634&amp;bih=714&amp;tbm=vid&amp;sxsrf=ALiCzsbiU0FRBFXzv8-HVcmGeZu6LKKttg%3A1668971860488&amp;ei=VH16Y4q2HYqcgQaNhqDYDQ&amp;ved=0ahUKEwiKsInXvL37AhUKTsAKHQ0DCNsQ4dUDCA0&amp;uact=5&amp;oq=berlin+skyline+video&amp;gs_lcp=Cg1nd3Mtd2l6LXZpZGVvEAMy</w:t>
+      </w:r>
+      <w:r>
+        <w:rPr>
+          <w:rFonts w:cstheme="minorHAnsi"/>
+          <w:sz w:val="32"/>
+          <w:szCs w:val="32"/>
+        </w:rPr>
+        <w:lastRenderedPageBreak/>
+        <w:t>BggAEBYQHjoHCCMQ6gIQJzoFCAAQkQI6CwgAEIAEELEDEIMBOggIABCxAxCDAToECAAQQzoICAAQgAQQsQM6BQgAEIAEOg4IABCxAxCDARDHAxCRAjoHCAAQgAQQCjoFCAAQhgNQAFidKmD5L2gBcAB4AIABaogBnwqSAQQxOS4xmAEAoAEBsAEKwAEB&amp;sclient=gws-wiz-video#fpstate=ive&amp;vld=cid:27ccbfd6,vid:q1mouh8DYGM</w:t>
       </w:r>
     </w:p>
     <w:p>
@@ -349,6 +375,27 @@
           <w:color w:val="000000" w:themeColor="text1"/>
           <w:sz w:val="32"/>
           <w:szCs w:val="32"/>
+        </w:rPr>
+      </w:pPr>
+      <w:hyperlink r:id="rId9" w:history="1">
+        <w:r>
+          <w:rPr>
+            <w:rStyle w:val="Hyperlink"/>
+            <w:rFonts w:cstheme="minorHAnsi"/>
+            <w:sz w:val="32"/>
+            <w:szCs w:val="32"/>
+          </w:rPr>
+          <w:t>https://www.shutterstock.com/video/search/copenhagen-skyline-night</w:t>
+        </w:r>
+      </w:hyperlink>
+    </w:p>
+    <w:p>
+      <w:pPr>
+        <w:rPr>
+          <w:rFonts w:cstheme="minorHAnsi"/>
+          <w:color w:val="000000" w:themeColor="text1"/>
+          <w:sz w:val="32"/>
+          <w:szCs w:val="32"/>
           <w:highlight w:val="lightGray"/>
         </w:rPr>
       </w:pPr>
@@ -359,19 +406,68 @@
           <w:sz w:val="32"/>
           <w:szCs w:val="32"/>
         </w:rPr>
-        <w:t>https://www.shutterstock.com/video/search/copenhagen-skyline-night</w:t>
-      </w:r>
-    </w:p>
-    <w:p>
-      <w:pPr>
-        <w:rPr>
-          <w:rFonts w:cstheme="minorHAnsi"/>
-          <w:color w:val="000000" w:themeColor="text1"/>
-          <w:sz w:val="32"/>
-          <w:szCs w:val="32"/>
-        </w:rPr>
-      </w:pPr>
-      <w:hyperlink r:id="rId9" w:history="1">
+        <w:t xml:space="preserve">yea </w:t>
+      </w:r>
+      <w:proofErr w:type="spellStart"/>
+      <w:r>
+        <w:rPr>
+          <w:rFonts w:cstheme="minorHAnsi"/>
+          <w:color w:val="000000" w:themeColor="text1"/>
+          <w:sz w:val="32"/>
+          <w:szCs w:val="32"/>
+        </w:rPr>
+        <w:t>aint</w:t>
+      </w:r>
+      <w:proofErr w:type="spellEnd"/>
+      <w:r>
+        <w:rPr>
+          <w:rFonts w:cstheme="minorHAnsi"/>
+          <w:color w:val="000000" w:themeColor="text1"/>
+          <w:sz w:val="32"/>
+          <w:szCs w:val="32"/>
+        </w:rPr>
+        <w:t xml:space="preserve"> </w:t>
+      </w:r>
+      <w:proofErr w:type="spellStart"/>
+      <w:r>
+        <w:rPr>
+          <w:rFonts w:cstheme="minorHAnsi"/>
+          <w:color w:val="000000" w:themeColor="text1"/>
+          <w:sz w:val="32"/>
+          <w:szCs w:val="32"/>
+        </w:rPr>
+        <w:t>gonna</w:t>
+      </w:r>
+      <w:proofErr w:type="spellEnd"/>
+      <w:r>
+        <w:rPr>
+          <w:rFonts w:cstheme="minorHAnsi"/>
+          <w:color w:val="000000" w:themeColor="text1"/>
+          <w:sz w:val="32"/>
+          <w:szCs w:val="32"/>
+        </w:rPr>
+        <w:t xml:space="preserve"> lie every single one of these have a </w:t>
+      </w:r>
+      <w:r>
+        <w:rPr>
+          <w:rFonts w:cstheme="minorHAnsi"/>
+          <w:color w:val="000000" w:themeColor="text1"/>
+          <w:sz w:val="32"/>
+          <w:szCs w:val="32"/>
+        </w:rPr>
+        <w:t>water mark on them</w:t>
+      </w:r>
+    </w:p>
+    <w:p>
+      <w:pPr>
+        <w:rPr>
+          <w:rFonts w:cstheme="minorHAnsi"/>
+          <w:color w:val="000000" w:themeColor="text1"/>
+          <w:sz w:val="32"/>
+          <w:szCs w:val="32"/>
+        </w:rPr>
+      </w:pPr>
+      <w:hyperlink r:id="rId10" w:history="1">
         <w:r>
           <w:rPr>
             <w:rStyle w:val="Hyperlink"/>
@@ -425,14 +521,62 @@
           <w:szCs w:val="32"/>
         </w:rPr>
       </w:pPr>
-      <w:r>
-        <w:rPr>
-          <w:rFonts w:cstheme="minorHAnsi"/>
-          <w:color w:val="000000" w:themeColor="text1"/>
-          <w:sz w:val="32"/>
-          <w:szCs w:val="32"/>
-        </w:rPr>
-        <w:t>https://www.istockphoto.com/videos/reykjavik-skyline</w:t>
+      <w:hyperlink r:id="rId11" w:history="1">
+        <w:r>
+          <w:rPr>
+            <w:rStyle w:val="Hyperlink"/>
+            <w:rFonts w:cstheme="minorHAnsi"/>
+            <w:sz w:val="32"/>
+            <w:szCs w:val="32"/>
+          </w:rPr>
+          <w:t>https://www.istockphoto.com/videos/reykjavik-skyline</w:t>
+        </w:r>
+      </w:hyperlink>
+    </w:p>
+    <w:p>
+      <w:pPr>
+        <w:rPr>
+          <w:rFonts w:cstheme="minorHAnsi"/>
+          <w:color w:val="000000" w:themeColor="text1"/>
+          <w:sz w:val="32"/>
+          <w:szCs w:val="32"/>
+        </w:rPr>
+      </w:pPr>
+      <w:r>
+        <w:rPr>
+          <w:rFonts w:cstheme="minorHAnsi"/>
+          <w:color w:val="000000" w:themeColor="text1"/>
+          <w:sz w:val="32"/>
+          <w:szCs w:val="32"/>
+        </w:rPr>
+        <w:t>this</w:t>
+      </w:r>
+      <w:r>
+        <w:rPr>
+          <w:rFonts w:cstheme="minorHAnsi"/>
+          <w:color w:val="000000" w:themeColor="text1"/>
+          <w:sz w:val="32"/>
+          <w:szCs w:val="32"/>
+        </w:rPr>
+        <w:t xml:space="preserve"> one</w:t>
+      </w:r>
+      <w:r>
+        <w:rPr>
+          <w:rFonts w:cstheme="minorHAnsi"/>
+          <w:color w:val="000000" w:themeColor="text1"/>
+          <w:sz w:val="32"/>
+          <w:szCs w:val="32"/>
+        </w:rPr>
+        <w:t xml:space="preserve"> is not free… </w:t>
+      </w:r>
+      <w:r>
+        <w:rPr>
+          <w:rFonts w:cstheme="minorHAnsi"/>
+          <w:color w:val="000000" w:themeColor="text1"/>
+          <w:sz w:val="32"/>
+          <w:szCs w:val="32"/>
+        </w:rPr>
+        <w:t>you got a spare 20?</w:t>
       </w:r>
     </w:p>
     <w:p/>

</xml_diff>